<commit_message>
Account creation link added
</commit_message>
<xml_diff>
--- a/Documents/Github_Instructions_ENG.docx
+++ b/Documents/Github_Instructions_ENG.docx
@@ -1117,12 +1117,7 @@
           </w:pPr>
           <w:proofErr w:type="spellStart"/>
           <w:r>
-            <w:t>Cont</w:t>
-          </w:r>
-          <w:bookmarkStart w:id="0" w:name="_GoBack"/>
-          <w:bookmarkEnd w:id="0"/>
-          <w:r>
-            <w:t>ents</w:t>
+            <w:t>Contents</w:t>
           </w:r>
           <w:proofErr w:type="spellEnd"/>
         </w:p>
@@ -1376,7 +1371,7 @@
           <w:lang w:val="en-US"/>
         </w:rPr>
       </w:pPr>
-      <w:bookmarkStart w:id="1" w:name="_Toc464124431"/>
+      <w:bookmarkStart w:id="0" w:name="_Toc464124431"/>
       <w:r>
         <w:rPr>
           <w:lang w:val="en-US"/>
@@ -1384,7 +1379,7 @@
         <w:lastRenderedPageBreak/>
         <w:t>GitHub Desktop</w:t>
       </w:r>
-      <w:bookmarkEnd w:id="1"/>
+      <w:bookmarkEnd w:id="0"/>
     </w:p>
     <w:p>
       <w:pPr>
@@ -1440,6 +1435,56 @@
         </w:rPr>
         <w:t xml:space="preserve">. </w:t>
       </w:r>
+      <w:r>
+        <w:rPr>
+          <w:lang w:val="en-US"/>
+        </w:rPr>
+        <w:t xml:space="preserve">You can create a free GitHub account </w:t>
+      </w:r>
+      <w:r>
+        <w:rPr>
+          <w:lang w:val="en-US"/>
+        </w:rPr>
+        <w:fldChar w:fldCharType="begin"/>
+      </w:r>
+      <w:r>
+        <w:rPr>
+          <w:lang w:val="en-US"/>
+        </w:rPr>
+        <w:instrText xml:space="preserve"> HYPERLINK "https://github.com/join" </w:instrText>
+      </w:r>
+      <w:r>
+        <w:rPr>
+          <w:lang w:val="en-US"/>
+        </w:rPr>
+      </w:r>
+      <w:r>
+        <w:rPr>
+          <w:lang w:val="en-US"/>
+        </w:rPr>
+        <w:fldChar w:fldCharType="separate"/>
+      </w:r>
+      <w:r>
+        <w:rPr>
+          <w:rStyle w:val="Hyperlinkki"/>
+          <w:lang w:val="en-US"/>
+        </w:rPr>
+        <w:t>here</w:t>
+      </w:r>
+      <w:r>
+        <w:rPr>
+          <w:lang w:val="en-US"/>
+        </w:rPr>
+        <w:fldChar w:fldCharType="end"/>
+      </w:r>
+      <w:r>
+        <w:rPr>
+          <w:lang w:val="en-US"/>
+        </w:rPr>
+        <w:t>.</w:t>
+      </w:r>
+      <w:bookmarkStart w:id="1" w:name="_GoBack"/>
+      <w:bookmarkEnd w:id="1"/>
     </w:p>
     <w:p>
       <w:pPr>
@@ -2074,27 +2119,13 @@
         <w:rPr>
           <w:lang w:val="en-US"/>
         </w:rPr>
-        <w:t>(1</w:t>
-      </w:r>
-      <w:proofErr w:type="gramStart"/>
-      <w:r>
-        <w:rPr>
-          <w:lang w:val="en-US"/>
-        </w:rPr>
-        <w:t xml:space="preserve">) </w:t>
-      </w:r>
-      <w:r>
-        <w:rPr>
-          <w:lang w:val="en-US"/>
-        </w:rPr>
-        <w:t xml:space="preserve"> active</w:t>
-      </w:r>
-      <w:proofErr w:type="gramEnd"/>
-      <w:r>
-        <w:rPr>
-          <w:lang w:val="en-US"/>
-        </w:rPr>
-        <w:t xml:space="preserve"> (Enemy if you’re developing the enemies, Player for player changes etc.) and</w:t>
+        <w:t xml:space="preserve">(1) </w:t>
+      </w:r>
+      <w:r>
+        <w:rPr>
+          <w:lang w:val="en-US"/>
+        </w:rPr>
+        <w:t xml:space="preserve"> active (Enemy if you’re developing the enemies, Player for player changes etc.) and</w:t>
       </w:r>
       <w:r>
         <w:rPr>
@@ -4264,7 +4295,7 @@
 </file>
 
 <file path=customXml/itemProps2.xml><?xml version="1.0" encoding="utf-8"?>
-<ds:datastoreItem xmlns:ds="http://schemas.openxmlformats.org/officeDocument/2006/customXml" ds:itemID="{0390990F-8DB6-4957-ACDD-4AB45D4DF0FD}">
+<ds:datastoreItem xmlns:ds="http://schemas.openxmlformats.org/officeDocument/2006/customXml" ds:itemID="{1D692D5C-2147-4911-9551-CECDA3960718}">
   <ds:schemaRefs>
     <ds:schemaRef ds:uri="http://schemas.openxmlformats.org/officeDocument/2006/bibliography"/>
   </ds:schemaRefs>

</xml_diff>